<commit_message>
adicionado um novo filme e criado um novo arquivo
</commit_message>
<xml_diff>
--- a/filmes.docx
+++ b/filmes.docx
@@ -28,13 +28,18 @@
       </w:r>
     </w:p>
     <w:p>
+      <w:r>
+        <w:t>Vingadores</w:t>
+      </w:r>
+    </w:p>
+    <w:p>
       <w:pPr>
         <w:rPr>
           <w:u w:val="single"/>
         </w:rPr>
       </w:pPr>
       <w:r>
-        <w:t>Vingadores</w:t>
+        <w:t>Star Wars</w:t>
       </w:r>
     </w:p>
     <w:sectPr>

</xml_diff>